<commit_message>
Added functionality that makes it possible for a script to publish itself
</commit_message>
<xml_diff>
--- a/engcom/pandoc_reference.docx
+++ b/engcom/pandoc_reference.docx
@@ -3149,11 +3149,13 @@
     <w:basedOn w:val="Title"/>
     <w:next w:val="BodyText"/>
     <w:qFormat/>
+    <w:rsid w:val="00CE1B3E"/>
     <w:pPr>
       <w:spacing w:before="240"/>
     </w:pPr>
     <w:rPr>
-      <w:sz w:val="30"/>
+      <w:b w:val="0"/>
+      <w:sz w:val="24"/>
       <w:szCs w:val="30"/>
     </w:rPr>
   </w:style>

</xml_diff>

<commit_message>
Changed pandoc reference docx to Paltino Linotype instead of Palatino because Windows machines only have that version
</commit_message>
<xml_diff>
--- a/engcom/pandoc_reference.docx
+++ b/engcom/pandoc_reference.docx
@@ -2859,9 +2859,9 @@
   <w:style w:type="paragraph" w:default="1" w:styleId="Normal">
     <w:name w:val="Normal"/>
     <w:qFormat/>
-    <w:rsid w:val="00B5515B"/>
-    <w:rPr>
-      <w:rFonts w:ascii="Palatino" w:hAnsi="Palatino"/>
+    <w:rsid w:val="0056071E"/>
+    <w:rPr>
+      <w:rFonts w:ascii="Palatino Linotype" w:hAnsi="Palatino Linotype"/>
     </w:rPr>
   </w:style>
   <w:style w:type="paragraph" w:styleId="Heading1">
@@ -3104,7 +3104,9 @@
   <w:style w:type="paragraph" w:styleId="BodyText">
     <w:name w:val="Body Text"/>
     <w:basedOn w:val="Normal"/>
+    <w:link w:val="BodyTextChar"/>
     <w:qFormat/>
+    <w:rsid w:val="0056071E"/>
     <w:pPr>
       <w:spacing w:before="180" w:after="180"/>
     </w:pPr>
@@ -3648,6 +3650,133 @@
     <w:rPr>
       <w:rFonts w:ascii="Consolas" w:hAnsi="Consolas"/>
       <w:sz w:val="20"/>
+    </w:rPr>
+  </w:style>
+  <w:style w:type="paragraph" w:styleId="BodyText2">
+    <w:name w:val="Body Text 2"/>
+    <w:basedOn w:val="Normal"/>
+    <w:link w:val="BodyText2Char"/>
+    <w:rsid w:val="0056071E"/>
+    <w:pPr>
+      <w:spacing w:after="120" w:line="480" w:lineRule="auto"/>
+    </w:pPr>
+  </w:style>
+  <w:style w:type="character" w:customStyle="1" w:styleId="BodyText2Char">
+    <w:name w:val="Body Text 2 Char"/>
+    <w:basedOn w:val="DefaultParagraphFont"/>
+    <w:link w:val="BodyText2"/>
+    <w:rsid w:val="0056071E"/>
+    <w:rPr>
+      <w:rFonts w:ascii="Palatino Linotype" w:hAnsi="Palatino Linotype"/>
+    </w:rPr>
+  </w:style>
+  <w:style w:type="paragraph" w:styleId="BodyText3">
+    <w:name w:val="Body Text 3"/>
+    <w:basedOn w:val="Normal"/>
+    <w:link w:val="BodyText3Char"/>
+    <w:rsid w:val="0056071E"/>
+    <w:pPr>
+      <w:spacing w:after="120"/>
+    </w:pPr>
+    <w:rPr>
+      <w:sz w:val="16"/>
+      <w:szCs w:val="16"/>
+    </w:rPr>
+  </w:style>
+  <w:style w:type="character" w:customStyle="1" w:styleId="BodyText3Char">
+    <w:name w:val="Body Text 3 Char"/>
+    <w:basedOn w:val="DefaultParagraphFont"/>
+    <w:link w:val="BodyText3"/>
+    <w:rsid w:val="0056071E"/>
+    <w:rPr>
+      <w:rFonts w:ascii="Palatino Linotype" w:hAnsi="Palatino Linotype"/>
+      <w:sz w:val="16"/>
+      <w:szCs w:val="16"/>
+    </w:rPr>
+  </w:style>
+  <w:style w:type="paragraph" w:styleId="BodyTextFirstIndent">
+    <w:name w:val="Body Text First Indent"/>
+    <w:basedOn w:val="BodyText"/>
+    <w:link w:val="BodyTextFirstIndentChar"/>
+    <w:rsid w:val="0056071E"/>
+    <w:pPr>
+      <w:spacing w:before="0" w:after="200"/>
+      <w:ind w:firstLine="360"/>
+    </w:pPr>
+  </w:style>
+  <w:style w:type="character" w:customStyle="1" w:styleId="BodyTextChar">
+    <w:name w:val="Body Text Char"/>
+    <w:basedOn w:val="DefaultParagraphFont"/>
+    <w:link w:val="BodyText"/>
+    <w:rsid w:val="0056071E"/>
+    <w:rPr>
+      <w:rFonts w:ascii="Palatino Linotype" w:hAnsi="Palatino Linotype"/>
+    </w:rPr>
+  </w:style>
+  <w:style w:type="character" w:customStyle="1" w:styleId="BodyTextFirstIndentChar">
+    <w:name w:val="Body Text First Indent Char"/>
+    <w:basedOn w:val="BodyTextChar"/>
+    <w:link w:val="BodyTextFirstIndent"/>
+    <w:rsid w:val="0056071E"/>
+    <w:rPr>
+      <w:rFonts w:ascii="Palatino Linotype" w:hAnsi="Palatino Linotype"/>
+    </w:rPr>
+  </w:style>
+  <w:style w:type="paragraph" w:styleId="BodyTextIndent">
+    <w:name w:val="Body Text Indent"/>
+    <w:basedOn w:val="Normal"/>
+    <w:link w:val="BodyTextIndentChar"/>
+    <w:rsid w:val="0056071E"/>
+    <w:pPr>
+      <w:spacing w:after="120"/>
+      <w:ind w:left="360"/>
+    </w:pPr>
+  </w:style>
+  <w:style w:type="character" w:customStyle="1" w:styleId="BodyTextIndentChar">
+    <w:name w:val="Body Text Indent Char"/>
+    <w:basedOn w:val="DefaultParagraphFont"/>
+    <w:link w:val="BodyTextIndent"/>
+    <w:rsid w:val="0056071E"/>
+    <w:rPr>
+      <w:rFonts w:ascii="Palatino" w:hAnsi="Palatino"/>
+    </w:rPr>
+  </w:style>
+  <w:style w:type="paragraph" w:styleId="BodyTextFirstIndent2">
+    <w:name w:val="Body Text First Indent 2"/>
+    <w:basedOn w:val="BodyTextIndent"/>
+    <w:link w:val="BodyTextFirstIndent2Char"/>
+    <w:rsid w:val="0056071E"/>
+    <w:pPr>
+      <w:spacing w:after="200"/>
+      <w:ind w:firstLine="360"/>
+    </w:pPr>
+  </w:style>
+  <w:style w:type="character" w:customStyle="1" w:styleId="BodyTextFirstIndent2Char">
+    <w:name w:val="Body Text First Indent 2 Char"/>
+    <w:basedOn w:val="BodyTextIndentChar"/>
+    <w:link w:val="BodyTextFirstIndent2"/>
+    <w:rsid w:val="0056071E"/>
+    <w:rPr>
+      <w:rFonts w:ascii="Palatino Linotype" w:hAnsi="Palatino Linotype"/>
+    </w:rPr>
+  </w:style>
+  <w:style w:type="paragraph" w:styleId="BodyTextIndent2">
+    <w:name w:val="Body Text Indent 2"/>
+    <w:basedOn w:val="Normal"/>
+    <w:link w:val="BodyTextIndent2Char"/>
+    <w:rsid w:val="0056071E"/>
+    <w:pPr>
+      <w:spacing w:after="120" w:line="480" w:lineRule="auto"/>
+      <w:ind w:left="360"/>
+    </w:pPr>
+  </w:style>
+  <w:style w:type="character" w:customStyle="1" w:styleId="BodyTextIndent2Char">
+    <w:name w:val="Body Text Indent 2 Char"/>
+    <w:basedOn w:val="DefaultParagraphFont"/>
+    <w:link w:val="BodyTextIndent2"/>
+    <w:rsid w:val="0056071E"/>
+    <w:rPr>
+      <w:rFonts w:ascii="Palatino Linotype" w:hAnsi="Palatino Linotype"/>
     </w:rPr>
   </w:style>
 </w:styles>

</xml_diff>